<commit_message>
Fixed date and place in week 3 agenda
</commit_message>
<xml_diff>
--- a/docs/agendas/week3_28_02_2023.docx
+++ b/docs/agendas/week3_28_02_2023.docx
@@ -14,7 +14,14 @@
           <w:b/>
           <w:color w:val="00A6D6"/>
         </w:rPr>
-        <w:t>Agenda for the meeting (with TA) 2023-02-21</w:t>
+        <w:t>Agenda for the meeting (with TA) 2023-02-2</w:t>
+      </w:r>
+      <w:r>
+        <w:rPr>
+          <w:b/>
+          <w:color w:val="00A6D6"/>
+        </w:rPr>
+        <w:t>8</w:t>
       </w:r>
     </w:p>
     <w:p>
@@ -37,14 +44,10 @@
       </w:r>
       <w:r>
         <w:tab/>
-      </w:r>
-      <w:proofErr w:type="spellStart"/>
-      <w:r>
-        <w:t>Drebbelweg</w:t>
-      </w:r>
-      <w:proofErr w:type="spellEnd"/>
-      <w:r>
-        <w:t xml:space="preserve"> PC 2 back left</w:t>
+        <w:t xml:space="preserve">Drebbelweg </w:t>
+      </w:r>
+      <w:r>
+        <w:t>IZ 2</w:t>
       </w:r>
     </w:p>
     <w:p>
@@ -59,7 +62,10 @@
       </w:r>
       <w:r>
         <w:tab/>
-        <w:t>2023-02-21</w:t>
+        <w:t>2023-02-2</w:t>
+      </w:r>
+      <w:r>
+        <w:t>8</w:t>
       </w:r>
     </w:p>
     <w:p>
@@ -107,11 +113,9 @@
       <w:r>
         <w:tab/>
       </w:r>
-      <w:proofErr w:type="spellStart"/>
       <w:r>
         <w:t>Aldas</w:t>
       </w:r>
-      <w:proofErr w:type="spellEnd"/>
     </w:p>
     <w:p>
       <w:pPr>
@@ -125,38 +129,7 @@
       </w:r>
       <w:r>
         <w:tab/>
-      </w:r>
-      <w:proofErr w:type="spellStart"/>
-      <w:r>
-        <w:t>Aldas</w:t>
-      </w:r>
-      <w:proofErr w:type="spellEnd"/>
-      <w:r>
-        <w:t xml:space="preserve"> </w:t>
-      </w:r>
-      <w:proofErr w:type="spellStart"/>
-      <w:r>
-        <w:t>Lenkšas</w:t>
-      </w:r>
-      <w:proofErr w:type="spellEnd"/>
-      <w:r>
-        <w:t xml:space="preserve">, </w:t>
-      </w:r>
-      <w:proofErr w:type="spellStart"/>
-      <w:r>
-        <w:t>Aistė</w:t>
-      </w:r>
-      <w:proofErr w:type="spellEnd"/>
-      <w:r>
-        <w:t xml:space="preserve"> </w:t>
-      </w:r>
-      <w:proofErr w:type="spellStart"/>
-      <w:r>
-        <w:t>Macijauskaitė</w:t>
-      </w:r>
-      <w:proofErr w:type="spellEnd"/>
-      <w:r>
-        <w:t>, Leonardo Marcuzzi, Jan Maris, Rebecca</w:t>
+        <w:t>Aldas Lenkšas, Aistė Macijauskaitė, Leonardo Marcuzzi, Jan Maris, Rebecca</w:t>
       </w:r>
     </w:p>
     <w:p>
@@ -2359,7 +2332,7 @@
         <w:rFonts w:ascii="Calibri" w:eastAsia="Calibri" w:hAnsi="Calibri" w:cs="Calibri"/>
         <w:sz w:val="24"/>
         <w:szCs w:val="24"/>
-        <w:lang w:val="en-US" w:eastAsia="en-NL" w:bidi="ar-SA"/>
+        <w:lang w:val="en-US" w:bidi="ar-SA"/>
       </w:rPr>
     </w:rPrDefault>
     <w:pPrDefault/>
@@ -2742,15 +2715,15 @@
     <w:lsdException w:name="Unresolved Mention" w:semiHidden="1" w:unhideWhenUsed="1"/>
     <w:lsdException w:name="Smart Link" w:semiHidden="1" w:unhideWhenUsed="1"/>
   </w:latentStyles>
-  <w:style w:type="paragraph" w:default="1" w:styleId="Normal">
+  <w:style w:type="paragraph" w:default="1" w:styleId="prastasis">
     <w:name w:val="Normal"/>
     <w:qFormat/>
     <w:rsid w:val="007A5CD2"/>
   </w:style>
-  <w:style w:type="paragraph" w:styleId="Heading1">
+  <w:style w:type="paragraph" w:styleId="Antrat1">
     <w:name w:val="heading 1"/>
-    <w:basedOn w:val="Normal"/>
-    <w:next w:val="Normal"/>
+    <w:basedOn w:val="prastasis"/>
+    <w:next w:val="prastasis"/>
     <w:uiPriority w:val="9"/>
     <w:qFormat/>
     <w:pPr>
@@ -2765,10 +2738,10 @@
       <w:szCs w:val="48"/>
     </w:rPr>
   </w:style>
-  <w:style w:type="paragraph" w:styleId="Heading2">
+  <w:style w:type="paragraph" w:styleId="Antrat2">
     <w:name w:val="heading 2"/>
-    <w:basedOn w:val="Normal"/>
-    <w:next w:val="Normal"/>
+    <w:basedOn w:val="prastasis"/>
+    <w:next w:val="prastasis"/>
     <w:uiPriority w:val="9"/>
     <w:semiHidden/>
     <w:unhideWhenUsed/>
@@ -2785,10 +2758,10 @@
       <w:szCs w:val="36"/>
     </w:rPr>
   </w:style>
-  <w:style w:type="paragraph" w:styleId="Heading3">
+  <w:style w:type="paragraph" w:styleId="Antrat3">
     <w:name w:val="heading 3"/>
-    <w:basedOn w:val="Normal"/>
-    <w:next w:val="Normal"/>
+    <w:basedOn w:val="prastasis"/>
+    <w:next w:val="prastasis"/>
     <w:uiPriority w:val="9"/>
     <w:semiHidden/>
     <w:unhideWhenUsed/>
@@ -2805,10 +2778,10 @@
       <w:szCs w:val="28"/>
     </w:rPr>
   </w:style>
-  <w:style w:type="paragraph" w:styleId="Heading4">
+  <w:style w:type="paragraph" w:styleId="Antrat4">
     <w:name w:val="heading 4"/>
-    <w:basedOn w:val="Normal"/>
-    <w:next w:val="Normal"/>
+    <w:basedOn w:val="prastasis"/>
+    <w:next w:val="prastasis"/>
     <w:uiPriority w:val="9"/>
     <w:semiHidden/>
     <w:unhideWhenUsed/>
@@ -2823,10 +2796,10 @@
       <w:b/>
     </w:rPr>
   </w:style>
-  <w:style w:type="paragraph" w:styleId="Heading5">
+  <w:style w:type="paragraph" w:styleId="Antrat5">
     <w:name w:val="heading 5"/>
-    <w:basedOn w:val="Normal"/>
-    <w:next w:val="Normal"/>
+    <w:basedOn w:val="prastasis"/>
+    <w:next w:val="prastasis"/>
     <w:uiPriority w:val="9"/>
     <w:semiHidden/>
     <w:unhideWhenUsed/>
@@ -2843,10 +2816,10 @@
       <w:szCs w:val="22"/>
     </w:rPr>
   </w:style>
-  <w:style w:type="paragraph" w:styleId="Heading6">
+  <w:style w:type="paragraph" w:styleId="Antrat6">
     <w:name w:val="heading 6"/>
-    <w:basedOn w:val="Normal"/>
-    <w:next w:val="Normal"/>
+    <w:basedOn w:val="prastasis"/>
+    <w:next w:val="prastasis"/>
     <w:uiPriority w:val="9"/>
     <w:semiHidden/>
     <w:unhideWhenUsed/>
@@ -2863,13 +2836,13 @@
       <w:szCs w:val="20"/>
     </w:rPr>
   </w:style>
-  <w:style w:type="character" w:default="1" w:styleId="DefaultParagraphFont">
+  <w:style w:type="character" w:default="1" w:styleId="Numatytasispastraiposriftas">
     <w:name w:val="Default Paragraph Font"/>
     <w:uiPriority w:val="1"/>
     <w:semiHidden/>
     <w:unhideWhenUsed/>
   </w:style>
-  <w:style w:type="table" w:default="1" w:styleId="TableNormal">
+  <w:style w:type="table" w:default="1" w:styleId="prastojilentel">
     <w:name w:val="Normal Table"/>
     <w:uiPriority w:val="99"/>
     <w:semiHidden/>
@@ -2884,17 +2857,17 @@
       </w:tblCellMar>
     </w:tblPr>
   </w:style>
-  <w:style w:type="numbering" w:default="1" w:styleId="NoList">
+  <w:style w:type="numbering" w:default="1" w:styleId="Sraonra">
     <w:name w:val="No List"/>
     <w:uiPriority w:val="99"/>
     <w:semiHidden/>
     <w:unhideWhenUsed/>
   </w:style>
-  <w:style w:type="paragraph" w:styleId="Title">
+  <w:style w:type="paragraph" w:styleId="Pavadinimas">
     <w:name w:val="Title"/>
-    <w:basedOn w:val="Normal"/>
-    <w:next w:val="Normal"/>
-    <w:link w:val="TitleChar"/>
+    <w:basedOn w:val="prastasis"/>
+    <w:next w:val="prastasis"/>
+    <w:link w:val="PavadinimasDiagrama"/>
     <w:uiPriority w:val="10"/>
     <w:qFormat/>
     <w:rsid w:val="007A5CD2"/>
@@ -2909,10 +2882,10 @@
       <w:szCs w:val="56"/>
     </w:rPr>
   </w:style>
-  <w:style w:type="character" w:customStyle="1" w:styleId="TitleChar">
-    <w:name w:val="Title Char"/>
-    <w:basedOn w:val="DefaultParagraphFont"/>
-    <w:link w:val="Title"/>
+  <w:style w:type="character" w:customStyle="1" w:styleId="PavadinimasDiagrama">
+    <w:name w:val="Pavadinimas Diagrama"/>
+    <w:basedOn w:val="Numatytasispastraiposriftas"/>
+    <w:link w:val="Pavadinimas"/>
     <w:uiPriority w:val="10"/>
     <w:rsid w:val="007A5CD2"/>
     <w:rPr>
@@ -2923,10 +2896,10 @@
       <w:szCs w:val="56"/>
     </w:rPr>
   </w:style>
-  <w:style w:type="paragraph" w:styleId="Header">
+  <w:style w:type="paragraph" w:styleId="Antrats">
     <w:name w:val="header"/>
-    <w:basedOn w:val="Normal"/>
-    <w:link w:val="HeaderChar"/>
+    <w:basedOn w:val="prastasis"/>
+    <w:link w:val="AntratsDiagrama"/>
     <w:uiPriority w:val="99"/>
     <w:unhideWhenUsed/>
     <w:rsid w:val="00103A51"/>
@@ -2937,17 +2910,17 @@
       </w:tabs>
     </w:pPr>
   </w:style>
-  <w:style w:type="character" w:customStyle="1" w:styleId="HeaderChar">
-    <w:name w:val="Header Char"/>
-    <w:basedOn w:val="DefaultParagraphFont"/>
-    <w:link w:val="Header"/>
+  <w:style w:type="character" w:customStyle="1" w:styleId="AntratsDiagrama">
+    <w:name w:val="Antraštės Diagrama"/>
+    <w:basedOn w:val="Numatytasispastraiposriftas"/>
+    <w:link w:val="Antrats"/>
     <w:uiPriority w:val="99"/>
     <w:rsid w:val="00103A51"/>
   </w:style>
-  <w:style w:type="paragraph" w:styleId="Footer">
+  <w:style w:type="paragraph" w:styleId="Porat">
     <w:name w:val="footer"/>
-    <w:basedOn w:val="Normal"/>
-    <w:link w:val="FooterChar"/>
+    <w:basedOn w:val="prastasis"/>
+    <w:link w:val="PoratDiagrama"/>
     <w:uiPriority w:val="99"/>
     <w:unhideWhenUsed/>
     <w:rsid w:val="00103A51"/>
@@ -2958,16 +2931,16 @@
       </w:tabs>
     </w:pPr>
   </w:style>
-  <w:style w:type="character" w:customStyle="1" w:styleId="FooterChar">
-    <w:name w:val="Footer Char"/>
-    <w:basedOn w:val="DefaultParagraphFont"/>
-    <w:link w:val="Footer"/>
+  <w:style w:type="character" w:customStyle="1" w:styleId="PoratDiagrama">
+    <w:name w:val="Poraštė Diagrama"/>
+    <w:basedOn w:val="Numatytasispastraiposriftas"/>
+    <w:link w:val="Porat"/>
     <w:uiPriority w:val="99"/>
     <w:rsid w:val="00103A51"/>
   </w:style>
-  <w:style w:type="paragraph" w:styleId="ListParagraph">
+  <w:style w:type="paragraph" w:styleId="Sraopastraipa">
     <w:name w:val="List Paragraph"/>
-    <w:basedOn w:val="Normal"/>
+    <w:basedOn w:val="prastasis"/>
     <w:uiPriority w:val="34"/>
     <w:qFormat/>
     <w:rsid w:val="008B7B17"/>
@@ -2978,13 +2951,13 @@
   </w:style>
   <w:style w:type="character" w:customStyle="1" w:styleId="normaltextrun">
     <w:name w:val="normaltextrun"/>
-    <w:basedOn w:val="DefaultParagraphFont"/>
+    <w:basedOn w:val="Numatytasispastraiposriftas"/>
     <w:rsid w:val="008F607B"/>
   </w:style>
-  <w:style w:type="paragraph" w:styleId="Subtitle">
+  <w:style w:type="paragraph" w:styleId="Paantrat">
     <w:name w:val="Subtitle"/>
-    <w:basedOn w:val="Normal"/>
-    <w:next w:val="Normal"/>
+    <w:basedOn w:val="prastasis"/>
+    <w:next w:val="prastasis"/>
     <w:uiPriority w:val="11"/>
     <w:qFormat/>
     <w:pPr>

</xml_diff>